<commit_message>
More updates to regression chapter
</commit_message>
<xml_diff>
--- a/output/tabla_modelo_ingreso.docx
+++ b/output/tabla_modelo_ingreso.docx
@@ -150,7 +150,7 @@
                 <w:szCs w:val="22"/>
                 <w:color w:val="111111"/>
               </w:rPr>
-              <w:t xml:space="preserve">4309.217</w:t>
+              <w:t xml:space="preserve">5092.825</w:t>
             </w:r>
           </w:p>
         </w:tc>
@@ -214,7 +214,7 @@
                 <w:szCs w:val="22"/>
                 <w:color w:val="111111"/>
               </w:rPr>
-              <w:t xml:space="preserve">(4444.267)</w:t>
+              <w:t xml:space="preserve">(4750.857)</w:t>
             </w:r>
           </w:p>
         </w:tc>
@@ -278,7 +278,7 @@
                 <w:szCs w:val="22"/>
                 <w:color w:val="111111"/>
               </w:rPr>
-              <w:t xml:space="preserve">2229.835</w:t>
+              <w:t xml:space="preserve">2153.403</w:t>
             </w:r>
           </w:p>
         </w:tc>
@@ -342,7 +342,7 @@
                 <w:szCs w:val="22"/>
                 <w:color w:val="111111"/>
               </w:rPr>
-              <w:t xml:space="preserve">(274.070)</w:t>
+              <w:t xml:space="preserve">(293.821)</w:t>
             </w:r>
           </w:p>
         </w:tc>
@@ -406,7 +406,7 @@
                 <w:szCs w:val="22"/>
                 <w:color w:val="111111"/>
               </w:rPr>
-              <w:t xml:space="preserve">669.480</w:t>
+              <w:t xml:space="preserve">707.223</w:t>
             </w:r>
           </w:p>
         </w:tc>
@@ -470,7 +470,7 @@
                 <w:szCs w:val="22"/>
                 <w:color w:val="111111"/>
               </w:rPr>
-              <w:t xml:space="preserve">(172.943)</w:t>
+              <w:t xml:space="preserve">(179.005)</w:t>
             </w:r>
           </w:p>
         </w:tc>
@@ -534,7 +534,7 @@
                 <w:szCs w:val="22"/>
                 <w:color w:val="111111"/>
               </w:rPr>
-              <w:t xml:space="preserve">8774.568</w:t>
+              <w:t xml:space="preserve">8084.158</w:t>
             </w:r>
           </w:p>
         </w:tc>
@@ -598,7 +598,7 @@
                 <w:szCs w:val="22"/>
                 <w:color w:val="111111"/>
               </w:rPr>
-              <w:t xml:space="preserve">(2246.648)</w:t>
+              <w:t xml:space="preserve">(2586.555)</w:t>
             </w:r>
           </w:p>
         </w:tc>
@@ -610,63 +610,59 @@
         </w:trPr>
         <w:tc>
           <w:tcPr>
-            <w:tcBorders>
-              <w:top w:val="single" w:sz="8" w:space="0" w:color="000000"/>
-            </w:tcBorders>
-            <w:shd w:val="clear" w:color="auto" w:fill="FFFFFF"/>
-            <w:tcMar>
-              <w:top w:w="0" w:type="dxa"/>
-              <w:bottom w:w="0" w:type="dxa"/>
-              <w:left w:w="0" w:type="dxa"/>
-              <w:right w:w="0" w:type="dxa"/>
-            </w:tcMar>
-            <w:vAlign w:val="center"/>
-          </w:tcPr>
-          <w:p>
-            <w:pPr>
-              <w:jc w:val="right"/>
-              <w:spacing w:after="40" w:before="40"/>
-              <w:ind w:firstLine="0" w:left="100" w:right="100"/>
-            </w:pPr>
-            <w:r xmlns:w="http://schemas.openxmlformats.org/wordprocessingml/2006/main" xmlns:wp="http://schemas.openxmlformats.org/drawingml/2006/wordprocessingDrawing" xmlns:r="http://schemas.openxmlformats.org/officeDocument/2006/relationships" xmlns:w14="http://schemas.microsoft.com/office/word/2010/wordml">
-              <w:rPr>
-                <w:rFonts w:ascii="Roboto" w:hAnsi="Roboto" w:eastAsia="Roboto" w:cs="Roboto"/>
-                <w:sz w:val="22"/>
-                <w:szCs w:val="22"/>
-                <w:color w:val="111111"/>
-              </w:rPr>
-              <w:t xml:space="preserve">Num.Obs.</w:t>
-            </w:r>
-          </w:p>
-        </w:tc>
-        <w:tc>
-          <w:tcPr>
-            <w:tcBorders>
-              <w:top w:val="single" w:sz="8" w:space="0" w:color="000000"/>
-            </w:tcBorders>
-            <w:shd w:val="clear" w:color="auto" w:fill="FFFFFF"/>
-            <w:tcMar>
-              <w:top w:w="0" w:type="dxa"/>
-              <w:bottom w:w="0" w:type="dxa"/>
-              <w:left w:w="0" w:type="dxa"/>
-              <w:right w:w="0" w:type="dxa"/>
-            </w:tcMar>
-            <w:vAlign w:val="center"/>
-          </w:tcPr>
-          <w:p>
-            <w:pPr>
-              <w:jc w:val="right"/>
-              <w:spacing w:after="40" w:before="40"/>
-              <w:ind w:firstLine="0" w:left="100" w:right="100"/>
-            </w:pPr>
-            <w:r xmlns:w="http://schemas.openxmlformats.org/wordprocessingml/2006/main" xmlns:wp="http://schemas.openxmlformats.org/drawingml/2006/wordprocessingDrawing" xmlns:r="http://schemas.openxmlformats.org/officeDocument/2006/relationships" xmlns:w14="http://schemas.microsoft.com/office/word/2010/wordml">
-              <w:rPr>
-                <w:rFonts w:ascii="Roboto" w:hAnsi="Roboto" w:eastAsia="Roboto" w:cs="Roboto"/>
-                <w:sz w:val="22"/>
-                <w:szCs w:val="22"/>
-                <w:color w:val="111111"/>
-              </w:rPr>
-              <w:t xml:space="preserve">32</w:t>
+            <w:tcBorders/>
+            <w:shd w:val="clear" w:color="auto" w:fill="FFFFFF"/>
+            <w:tcMar>
+              <w:top w:w="0" w:type="dxa"/>
+              <w:bottom w:w="0" w:type="dxa"/>
+              <w:left w:w="0" w:type="dxa"/>
+              <w:right w:w="0" w:type="dxa"/>
+            </w:tcMar>
+            <w:vAlign w:val="center"/>
+          </w:tcPr>
+          <w:p>
+            <w:pPr>
+              <w:jc w:val="right"/>
+              <w:spacing w:after="40" w:before="40"/>
+              <w:ind w:firstLine="0" w:left="100" w:right="100"/>
+            </w:pPr>
+            <w:r xmlns:w="http://schemas.openxmlformats.org/wordprocessingml/2006/main" xmlns:wp="http://schemas.openxmlformats.org/drawingml/2006/wordprocessingDrawing" xmlns:r="http://schemas.openxmlformats.org/officeDocument/2006/relationships" xmlns:w14="http://schemas.microsoft.com/office/word/2010/wordml">
+              <w:rPr>
+                <w:rFonts w:ascii="Roboto" w:hAnsi="Roboto" w:eastAsia="Roboto" w:cs="Roboto"/>
+                <w:sz w:val="22"/>
+                <w:szCs w:val="22"/>
+                <w:color w:val="111111"/>
+              </w:rPr>
+              <w:t xml:space="preserve">partyDem.</w:t>
+            </w:r>
+          </w:p>
+        </w:tc>
+        <w:tc>
+          <w:tcPr>
+            <w:tcBorders/>
+            <w:shd w:val="clear" w:color="auto" w:fill="FFFFFF"/>
+            <w:tcMar>
+              <w:top w:w="0" w:type="dxa"/>
+              <w:bottom w:w="0" w:type="dxa"/>
+              <w:left w:w="0" w:type="dxa"/>
+              <w:right w:w="0" w:type="dxa"/>
+            </w:tcMar>
+            <w:vAlign w:val="center"/>
+          </w:tcPr>
+          <w:p>
+            <w:pPr>
+              <w:jc w:val="right"/>
+              <w:spacing w:after="40" w:before="40"/>
+              <w:ind w:firstLine="0" w:left="100" w:right="100"/>
+            </w:pPr>
+            <w:r xmlns:w="http://schemas.openxmlformats.org/wordprocessingml/2006/main" xmlns:wp="http://schemas.openxmlformats.org/drawingml/2006/wordprocessingDrawing" xmlns:r="http://schemas.openxmlformats.org/officeDocument/2006/relationships" xmlns:w14="http://schemas.microsoft.com/office/word/2010/wordml">
+              <w:rPr>
+                <w:rFonts w:ascii="Roboto" w:hAnsi="Roboto" w:eastAsia="Roboto" w:cs="Roboto"/>
+                <w:sz w:val="22"/>
+                <w:szCs w:val="22"/>
+                <w:color w:val="111111"/>
+              </w:rPr>
+              <w:t xml:space="preserve">-804.993</w:t>
             </w:r>
           </w:p>
         </w:tc>
@@ -701,36 +697,36 @@
                 <w:szCs w:val="22"/>
                 <w:color w:val="111111"/>
               </w:rPr>
-              <w:t xml:space="preserve">R2</w:t>
-            </w:r>
-          </w:p>
-        </w:tc>
-        <w:tc>
-          <w:tcPr>
-            <w:tcBorders/>
-            <w:shd w:val="clear" w:color="auto" w:fill="FFFFFF"/>
-            <w:tcMar>
-              <w:top w:w="0" w:type="dxa"/>
-              <w:bottom w:w="0" w:type="dxa"/>
-              <w:left w:w="0" w:type="dxa"/>
-              <w:right w:w="0" w:type="dxa"/>
-            </w:tcMar>
-            <w:vAlign w:val="center"/>
-          </w:tcPr>
-          <w:p>
-            <w:pPr>
-              <w:jc w:val="right"/>
-              <w:spacing w:after="40" w:before="40"/>
-              <w:ind w:firstLine="0" w:left="100" w:right="100"/>
-            </w:pPr>
-            <w:r xmlns:w="http://schemas.openxmlformats.org/wordprocessingml/2006/main" xmlns:wp="http://schemas.openxmlformats.org/drawingml/2006/wordprocessingDrawing" xmlns:r="http://schemas.openxmlformats.org/officeDocument/2006/relationships" xmlns:w14="http://schemas.microsoft.com/office/word/2010/wordml">
-              <w:rPr>
-                <w:rFonts w:ascii="Roboto" w:hAnsi="Roboto" w:eastAsia="Roboto" w:cs="Roboto"/>
-                <w:sz w:val="22"/>
-                <w:szCs w:val="22"/>
-                <w:color w:val="111111"/>
-              </w:rPr>
-              <w:t xml:space="preserve">0.833</w:t>
+              <w:t xml:space="preserve"/>
+            </w:r>
+          </w:p>
+        </w:tc>
+        <w:tc>
+          <w:tcPr>
+            <w:tcBorders/>
+            <w:shd w:val="clear" w:color="auto" w:fill="FFFFFF"/>
+            <w:tcMar>
+              <w:top w:w="0" w:type="dxa"/>
+              <w:bottom w:w="0" w:type="dxa"/>
+              <w:left w:w="0" w:type="dxa"/>
+              <w:right w:w="0" w:type="dxa"/>
+            </w:tcMar>
+            <w:vAlign w:val="center"/>
+          </w:tcPr>
+          <w:p>
+            <w:pPr>
+              <w:jc w:val="right"/>
+              <w:spacing w:after="40" w:before="40"/>
+              <w:ind w:firstLine="0" w:left="100" w:right="100"/>
+            </w:pPr>
+            <w:r xmlns:w="http://schemas.openxmlformats.org/wordprocessingml/2006/main" xmlns:wp="http://schemas.openxmlformats.org/drawingml/2006/wordprocessingDrawing" xmlns:r="http://schemas.openxmlformats.org/officeDocument/2006/relationships" xmlns:w14="http://schemas.microsoft.com/office/word/2010/wordml">
+              <w:rPr>
+                <w:rFonts w:ascii="Roboto" w:hAnsi="Roboto" w:eastAsia="Roboto" w:cs="Roboto"/>
+                <w:sz w:val="22"/>
+                <w:szCs w:val="22"/>
+                <w:color w:val="111111"/>
+              </w:rPr>
+              <w:t xml:space="preserve">(2939.325)</w:t>
             </w:r>
           </w:p>
         </w:tc>
@@ -765,36 +761,36 @@
                 <w:szCs w:val="22"/>
                 <w:color w:val="111111"/>
               </w:rPr>
-              <w:t xml:space="preserve">R2 Adj.</w:t>
-            </w:r>
-          </w:p>
-        </w:tc>
-        <w:tc>
-          <w:tcPr>
-            <w:tcBorders/>
-            <w:shd w:val="clear" w:color="auto" w:fill="FFFFFF"/>
-            <w:tcMar>
-              <w:top w:w="0" w:type="dxa"/>
-              <w:bottom w:w="0" w:type="dxa"/>
-              <w:left w:w="0" w:type="dxa"/>
-              <w:right w:w="0" w:type="dxa"/>
-            </w:tcMar>
-            <w:vAlign w:val="center"/>
-          </w:tcPr>
-          <w:p>
-            <w:pPr>
-              <w:jc w:val="right"/>
-              <w:spacing w:after="40" w:before="40"/>
-              <w:ind w:firstLine="0" w:left="100" w:right="100"/>
-            </w:pPr>
-            <w:r xmlns:w="http://schemas.openxmlformats.org/wordprocessingml/2006/main" xmlns:wp="http://schemas.openxmlformats.org/drawingml/2006/wordprocessingDrawing" xmlns:r="http://schemas.openxmlformats.org/officeDocument/2006/relationships" xmlns:w14="http://schemas.microsoft.com/office/word/2010/wordml">
-              <w:rPr>
-                <w:rFonts w:ascii="Roboto" w:hAnsi="Roboto" w:eastAsia="Roboto" w:cs="Roboto"/>
-                <w:sz w:val="22"/>
-                <w:szCs w:val="22"/>
-                <w:color w:val="111111"/>
-              </w:rPr>
-              <w:t xml:space="preserve">0.815</w:t>
+              <w:t xml:space="preserve">partyInd.</w:t>
+            </w:r>
+          </w:p>
+        </w:tc>
+        <w:tc>
+          <w:tcPr>
+            <w:tcBorders/>
+            <w:shd w:val="clear" w:color="auto" w:fill="FFFFFF"/>
+            <w:tcMar>
+              <w:top w:w="0" w:type="dxa"/>
+              <w:bottom w:w="0" w:type="dxa"/>
+              <w:left w:w="0" w:type="dxa"/>
+              <w:right w:w="0" w:type="dxa"/>
+            </w:tcMar>
+            <w:vAlign w:val="center"/>
+          </w:tcPr>
+          <w:p>
+            <w:pPr>
+              <w:jc w:val="right"/>
+              <w:spacing w:after="40" w:before="40"/>
+              <w:ind w:firstLine="0" w:left="100" w:right="100"/>
+            </w:pPr>
+            <w:r xmlns:w="http://schemas.openxmlformats.org/wordprocessingml/2006/main" xmlns:wp="http://schemas.openxmlformats.org/drawingml/2006/wordprocessingDrawing" xmlns:r="http://schemas.openxmlformats.org/officeDocument/2006/relationships" xmlns:w14="http://schemas.microsoft.com/office/word/2010/wordml">
+              <w:rPr>
+                <w:rFonts w:ascii="Roboto" w:hAnsi="Roboto" w:eastAsia="Roboto" w:cs="Roboto"/>
+                <w:sz w:val="22"/>
+                <w:szCs w:val="22"/>
+                <w:color w:val="111111"/>
+              </w:rPr>
+              <w:t xml:space="preserve">2558.308</w:t>
             </w:r>
           </w:p>
         </w:tc>
@@ -829,36 +825,36 @@
                 <w:szCs w:val="22"/>
                 <w:color w:val="111111"/>
               </w:rPr>
-              <w:t xml:space="preserve">AIC</w:t>
-            </w:r>
-          </w:p>
-        </w:tc>
-        <w:tc>
-          <w:tcPr>
-            <w:tcBorders/>
-            <w:shd w:val="clear" w:color="auto" w:fill="FFFFFF"/>
-            <w:tcMar>
-              <w:top w:w="0" w:type="dxa"/>
-              <w:bottom w:w="0" w:type="dxa"/>
-              <w:left w:w="0" w:type="dxa"/>
-              <w:right w:w="0" w:type="dxa"/>
-            </w:tcMar>
-            <w:vAlign w:val="center"/>
-          </w:tcPr>
-          <w:p>
-            <w:pPr>
-              <w:jc w:val="right"/>
-              <w:spacing w:after="40" w:before="40"/>
-              <w:ind w:firstLine="0" w:left="100" w:right="100"/>
-            </w:pPr>
-            <w:r xmlns:w="http://schemas.openxmlformats.org/wordprocessingml/2006/main" xmlns:wp="http://schemas.openxmlformats.org/drawingml/2006/wordprocessingDrawing" xmlns:r="http://schemas.openxmlformats.org/officeDocument/2006/relationships" xmlns:w14="http://schemas.microsoft.com/office/word/2010/wordml">
-              <w:rPr>
-                <w:rFonts w:ascii="Roboto" w:hAnsi="Roboto" w:eastAsia="Roboto" w:cs="Roboto"/>
-                <w:sz w:val="22"/>
-                <w:szCs w:val="22"/>
-                <w:color w:val="111111"/>
-              </w:rPr>
-              <w:t xml:space="preserve">656.0</w:t>
+              <w:t xml:space="preserve"/>
+            </w:r>
+          </w:p>
+        </w:tc>
+        <w:tc>
+          <w:tcPr>
+            <w:tcBorders/>
+            <w:shd w:val="clear" w:color="auto" w:fill="FFFFFF"/>
+            <w:tcMar>
+              <w:top w:w="0" w:type="dxa"/>
+              <w:bottom w:w="0" w:type="dxa"/>
+              <w:left w:w="0" w:type="dxa"/>
+              <w:right w:w="0" w:type="dxa"/>
+            </w:tcMar>
+            <w:vAlign w:val="center"/>
+          </w:tcPr>
+          <w:p>
+            <w:pPr>
+              <w:jc w:val="right"/>
+              <w:spacing w:after="40" w:before="40"/>
+              <w:ind w:firstLine="0" w:left="100" w:right="100"/>
+            </w:pPr>
+            <w:r xmlns:w="http://schemas.openxmlformats.org/wordprocessingml/2006/main" xmlns:wp="http://schemas.openxmlformats.org/drawingml/2006/wordprocessingDrawing" xmlns:r="http://schemas.openxmlformats.org/officeDocument/2006/relationships" xmlns:w14="http://schemas.microsoft.com/office/word/2010/wordml">
+              <w:rPr>
+                <w:rFonts w:ascii="Roboto" w:hAnsi="Roboto" w:eastAsia="Roboto" w:cs="Roboto"/>
+                <w:sz w:val="22"/>
+                <w:szCs w:val="22"/>
+                <w:color w:val="111111"/>
+              </w:rPr>
+              <w:t xml:space="preserve">(3326.328)</w:t>
             </w:r>
           </w:p>
         </w:tc>
@@ -870,59 +866,63 @@
         </w:trPr>
         <w:tc>
           <w:tcPr>
-            <w:tcBorders/>
-            <w:shd w:val="clear" w:color="auto" w:fill="FFFFFF"/>
-            <w:tcMar>
-              <w:top w:w="0" w:type="dxa"/>
-              <w:bottom w:w="0" w:type="dxa"/>
-              <w:left w:w="0" w:type="dxa"/>
-              <w:right w:w="0" w:type="dxa"/>
-            </w:tcMar>
-            <w:vAlign w:val="center"/>
-          </w:tcPr>
-          <w:p>
-            <w:pPr>
-              <w:jc w:val="right"/>
-              <w:spacing w:after="40" w:before="40"/>
-              <w:ind w:firstLine="0" w:left="100" w:right="100"/>
-            </w:pPr>
-            <w:r xmlns:w="http://schemas.openxmlformats.org/wordprocessingml/2006/main" xmlns:wp="http://schemas.openxmlformats.org/drawingml/2006/wordprocessingDrawing" xmlns:r="http://schemas.openxmlformats.org/officeDocument/2006/relationships" xmlns:w14="http://schemas.microsoft.com/office/word/2010/wordml">
-              <w:rPr>
-                <w:rFonts w:ascii="Roboto" w:hAnsi="Roboto" w:eastAsia="Roboto" w:cs="Roboto"/>
-                <w:sz w:val="22"/>
-                <w:szCs w:val="22"/>
-                <w:color w:val="111111"/>
-              </w:rPr>
-              <w:t xml:space="preserve">BIC</w:t>
-            </w:r>
-          </w:p>
-        </w:tc>
-        <w:tc>
-          <w:tcPr>
-            <w:tcBorders/>
-            <w:shd w:val="clear" w:color="auto" w:fill="FFFFFF"/>
-            <w:tcMar>
-              <w:top w:w="0" w:type="dxa"/>
-              <w:bottom w:w="0" w:type="dxa"/>
-              <w:left w:w="0" w:type="dxa"/>
-              <w:right w:w="0" w:type="dxa"/>
-            </w:tcMar>
-            <w:vAlign w:val="center"/>
-          </w:tcPr>
-          <w:p>
-            <w:pPr>
-              <w:jc w:val="right"/>
-              <w:spacing w:after="40" w:before="40"/>
-              <w:ind w:firstLine="0" w:left="100" w:right="100"/>
-            </w:pPr>
-            <w:r xmlns:w="http://schemas.openxmlformats.org/wordprocessingml/2006/main" xmlns:wp="http://schemas.openxmlformats.org/drawingml/2006/wordprocessingDrawing" xmlns:r="http://schemas.openxmlformats.org/officeDocument/2006/relationships" xmlns:w14="http://schemas.microsoft.com/office/word/2010/wordml">
-              <w:rPr>
-                <w:rFonts w:ascii="Roboto" w:hAnsi="Roboto" w:eastAsia="Roboto" w:cs="Roboto"/>
-                <w:sz w:val="22"/>
-                <w:szCs w:val="22"/>
-                <w:color w:val="111111"/>
-              </w:rPr>
-              <w:t xml:space="preserve">663.4</w:t>
+            <w:tcBorders>
+              <w:top w:val="single" w:sz="8" w:space="0" w:color="000000"/>
+            </w:tcBorders>
+            <w:shd w:val="clear" w:color="auto" w:fill="FFFFFF"/>
+            <w:tcMar>
+              <w:top w:w="0" w:type="dxa"/>
+              <w:bottom w:w="0" w:type="dxa"/>
+              <w:left w:w="0" w:type="dxa"/>
+              <w:right w:w="0" w:type="dxa"/>
+            </w:tcMar>
+            <w:vAlign w:val="center"/>
+          </w:tcPr>
+          <w:p>
+            <w:pPr>
+              <w:jc w:val="right"/>
+              <w:spacing w:after="40" w:before="40"/>
+              <w:ind w:firstLine="0" w:left="100" w:right="100"/>
+            </w:pPr>
+            <w:r xmlns:w="http://schemas.openxmlformats.org/wordprocessingml/2006/main" xmlns:wp="http://schemas.openxmlformats.org/drawingml/2006/wordprocessingDrawing" xmlns:r="http://schemas.openxmlformats.org/officeDocument/2006/relationships" xmlns:w14="http://schemas.microsoft.com/office/word/2010/wordml">
+              <w:rPr>
+                <w:rFonts w:ascii="Roboto" w:hAnsi="Roboto" w:eastAsia="Roboto" w:cs="Roboto"/>
+                <w:sz w:val="22"/>
+                <w:szCs w:val="22"/>
+                <w:color w:val="111111"/>
+              </w:rPr>
+              <w:t xml:space="preserve">Num.Obs.</w:t>
+            </w:r>
+          </w:p>
+        </w:tc>
+        <w:tc>
+          <w:tcPr>
+            <w:tcBorders>
+              <w:top w:val="single" w:sz="8" w:space="0" w:color="000000"/>
+            </w:tcBorders>
+            <w:shd w:val="clear" w:color="auto" w:fill="FFFFFF"/>
+            <w:tcMar>
+              <w:top w:w="0" w:type="dxa"/>
+              <w:bottom w:w="0" w:type="dxa"/>
+              <w:left w:w="0" w:type="dxa"/>
+              <w:right w:w="0" w:type="dxa"/>
+            </w:tcMar>
+            <w:vAlign w:val="center"/>
+          </w:tcPr>
+          <w:p>
+            <w:pPr>
+              <w:jc w:val="right"/>
+              <w:spacing w:after="40" w:before="40"/>
+              <w:ind w:firstLine="0" w:left="100" w:right="100"/>
+            </w:pPr>
+            <w:r xmlns:w="http://schemas.openxmlformats.org/wordprocessingml/2006/main" xmlns:wp="http://schemas.openxmlformats.org/drawingml/2006/wordprocessingDrawing" xmlns:r="http://schemas.openxmlformats.org/officeDocument/2006/relationships" xmlns:w14="http://schemas.microsoft.com/office/word/2010/wordml">
+              <w:rPr>
+                <w:rFonts w:ascii="Roboto" w:hAnsi="Roboto" w:eastAsia="Roboto" w:cs="Roboto"/>
+                <w:sz w:val="22"/>
+                <w:szCs w:val="22"/>
+                <w:color w:val="111111"/>
+              </w:rPr>
+              <w:t xml:space="preserve">32</w:t>
             </w:r>
           </w:p>
         </w:tc>
@@ -957,36 +957,36 @@
                 <w:szCs w:val="22"/>
                 <w:color w:val="111111"/>
               </w:rPr>
-              <w:t xml:space="preserve">Log.Lik.</w:t>
-            </w:r>
-          </w:p>
-        </w:tc>
-        <w:tc>
-          <w:tcPr>
-            <w:tcBorders/>
-            <w:shd w:val="clear" w:color="auto" w:fill="FFFFFF"/>
-            <w:tcMar>
-              <w:top w:w="0" w:type="dxa"/>
-              <w:bottom w:w="0" w:type="dxa"/>
-              <w:left w:w="0" w:type="dxa"/>
-              <w:right w:w="0" w:type="dxa"/>
-            </w:tcMar>
-            <w:vAlign w:val="center"/>
-          </w:tcPr>
-          <w:p>
-            <w:pPr>
-              <w:jc w:val="right"/>
-              <w:spacing w:after="40" w:before="40"/>
-              <w:ind w:firstLine="0" w:left="100" w:right="100"/>
-            </w:pPr>
-            <w:r xmlns:w="http://schemas.openxmlformats.org/wordprocessingml/2006/main" xmlns:wp="http://schemas.openxmlformats.org/drawingml/2006/wordprocessingDrawing" xmlns:r="http://schemas.openxmlformats.org/officeDocument/2006/relationships" xmlns:w14="http://schemas.microsoft.com/office/word/2010/wordml">
-              <w:rPr>
-                <w:rFonts w:ascii="Roboto" w:hAnsi="Roboto" w:eastAsia="Roboto" w:cs="Roboto"/>
-                <w:sz w:val="22"/>
-                <w:szCs w:val="22"/>
-                <w:color w:val="111111"/>
-              </w:rPr>
-              <w:t xml:space="preserve">-323.014</w:t>
+              <w:t xml:space="preserve">R2</w:t>
+            </w:r>
+          </w:p>
+        </w:tc>
+        <w:tc>
+          <w:tcPr>
+            <w:tcBorders/>
+            <w:shd w:val="clear" w:color="auto" w:fill="FFFFFF"/>
+            <w:tcMar>
+              <w:top w:w="0" w:type="dxa"/>
+              <w:bottom w:w="0" w:type="dxa"/>
+              <w:left w:w="0" w:type="dxa"/>
+              <w:right w:w="0" w:type="dxa"/>
+            </w:tcMar>
+            <w:vAlign w:val="center"/>
+          </w:tcPr>
+          <w:p>
+            <w:pPr>
+              <w:jc w:val="right"/>
+              <w:spacing w:after="40" w:before="40"/>
+              <w:ind w:firstLine="0" w:left="100" w:right="100"/>
+            </w:pPr>
+            <w:r xmlns:w="http://schemas.openxmlformats.org/wordprocessingml/2006/main" xmlns:wp="http://schemas.openxmlformats.org/drawingml/2006/wordprocessingDrawing" xmlns:r="http://schemas.openxmlformats.org/officeDocument/2006/relationships" xmlns:w14="http://schemas.microsoft.com/office/word/2010/wordml">
+              <w:rPr>
+                <w:rFonts w:ascii="Roboto" w:hAnsi="Roboto" w:eastAsia="Roboto" w:cs="Roboto"/>
+                <w:sz w:val="22"/>
+                <w:szCs w:val="22"/>
+                <w:color w:val="111111"/>
+              </w:rPr>
+              <w:t xml:space="preserve">0.840</w:t>
             </w:r>
           </w:p>
         </w:tc>
@@ -998,6 +998,262 @@
         </w:trPr>
         <w:tc>
           <w:tcPr>
+            <w:tcBorders/>
+            <w:shd w:val="clear" w:color="auto" w:fill="FFFFFF"/>
+            <w:tcMar>
+              <w:top w:w="0" w:type="dxa"/>
+              <w:bottom w:w="0" w:type="dxa"/>
+              <w:left w:w="0" w:type="dxa"/>
+              <w:right w:w="0" w:type="dxa"/>
+            </w:tcMar>
+            <w:vAlign w:val="center"/>
+          </w:tcPr>
+          <w:p>
+            <w:pPr>
+              <w:jc w:val="right"/>
+              <w:spacing w:after="40" w:before="40"/>
+              <w:ind w:firstLine="0" w:left="100" w:right="100"/>
+            </w:pPr>
+            <w:r xmlns:w="http://schemas.openxmlformats.org/wordprocessingml/2006/main" xmlns:wp="http://schemas.openxmlformats.org/drawingml/2006/wordprocessingDrawing" xmlns:r="http://schemas.openxmlformats.org/officeDocument/2006/relationships" xmlns:w14="http://schemas.microsoft.com/office/word/2010/wordml">
+              <w:rPr>
+                <w:rFonts w:ascii="Roboto" w:hAnsi="Roboto" w:eastAsia="Roboto" w:cs="Roboto"/>
+                <w:sz w:val="22"/>
+                <w:szCs w:val="22"/>
+                <w:color w:val="111111"/>
+              </w:rPr>
+              <w:t xml:space="preserve">R2 Adj.</w:t>
+            </w:r>
+          </w:p>
+        </w:tc>
+        <w:tc>
+          <w:tcPr>
+            <w:tcBorders/>
+            <w:shd w:val="clear" w:color="auto" w:fill="FFFFFF"/>
+            <w:tcMar>
+              <w:top w:w="0" w:type="dxa"/>
+              <w:bottom w:w="0" w:type="dxa"/>
+              <w:left w:w="0" w:type="dxa"/>
+              <w:right w:w="0" w:type="dxa"/>
+            </w:tcMar>
+            <w:vAlign w:val="center"/>
+          </w:tcPr>
+          <w:p>
+            <w:pPr>
+              <w:jc w:val="right"/>
+              <w:spacing w:after="40" w:before="40"/>
+              <w:ind w:firstLine="0" w:left="100" w:right="100"/>
+            </w:pPr>
+            <w:r xmlns:w="http://schemas.openxmlformats.org/wordprocessingml/2006/main" xmlns:wp="http://schemas.openxmlformats.org/drawingml/2006/wordprocessingDrawing" xmlns:r="http://schemas.openxmlformats.org/officeDocument/2006/relationships" xmlns:w14="http://schemas.microsoft.com/office/word/2010/wordml">
+              <w:rPr>
+                <w:rFonts w:ascii="Roboto" w:hAnsi="Roboto" w:eastAsia="Roboto" w:cs="Roboto"/>
+                <w:sz w:val="22"/>
+                <w:szCs w:val="22"/>
+                <w:color w:val="111111"/>
+              </w:rPr>
+              <w:t xml:space="preserve">0.809</w:t>
+            </w:r>
+          </w:p>
+        </w:tc>
+      </w:tr>
+      <w:tr>
+        <w:trPr>
+          <w:cantSplit/>
+          <w:trHeight w:val="360" w:hRule="auto"/>
+        </w:trPr>
+        <w:tc>
+          <w:tcPr>
+            <w:tcBorders/>
+            <w:shd w:val="clear" w:color="auto" w:fill="FFFFFF"/>
+            <w:tcMar>
+              <w:top w:w="0" w:type="dxa"/>
+              <w:bottom w:w="0" w:type="dxa"/>
+              <w:left w:w="0" w:type="dxa"/>
+              <w:right w:w="0" w:type="dxa"/>
+            </w:tcMar>
+            <w:vAlign w:val="center"/>
+          </w:tcPr>
+          <w:p>
+            <w:pPr>
+              <w:jc w:val="right"/>
+              <w:spacing w:after="40" w:before="40"/>
+              <w:ind w:firstLine="0" w:left="100" w:right="100"/>
+            </w:pPr>
+            <w:r xmlns:w="http://schemas.openxmlformats.org/wordprocessingml/2006/main" xmlns:wp="http://schemas.openxmlformats.org/drawingml/2006/wordprocessingDrawing" xmlns:r="http://schemas.openxmlformats.org/officeDocument/2006/relationships" xmlns:w14="http://schemas.microsoft.com/office/word/2010/wordml">
+              <w:rPr>
+                <w:rFonts w:ascii="Roboto" w:hAnsi="Roboto" w:eastAsia="Roboto" w:cs="Roboto"/>
+                <w:sz w:val="22"/>
+                <w:szCs w:val="22"/>
+                <w:color w:val="111111"/>
+              </w:rPr>
+              <w:t xml:space="preserve">AIC</w:t>
+            </w:r>
+          </w:p>
+        </w:tc>
+        <w:tc>
+          <w:tcPr>
+            <w:tcBorders/>
+            <w:shd w:val="clear" w:color="auto" w:fill="FFFFFF"/>
+            <w:tcMar>
+              <w:top w:w="0" w:type="dxa"/>
+              <w:bottom w:w="0" w:type="dxa"/>
+              <w:left w:w="0" w:type="dxa"/>
+              <w:right w:w="0" w:type="dxa"/>
+            </w:tcMar>
+            <w:vAlign w:val="center"/>
+          </w:tcPr>
+          <w:p>
+            <w:pPr>
+              <w:jc w:val="right"/>
+              <w:spacing w:after="40" w:before="40"/>
+              <w:ind w:firstLine="0" w:left="100" w:right="100"/>
+            </w:pPr>
+            <w:r xmlns:w="http://schemas.openxmlformats.org/wordprocessingml/2006/main" xmlns:wp="http://schemas.openxmlformats.org/drawingml/2006/wordprocessingDrawing" xmlns:r="http://schemas.openxmlformats.org/officeDocument/2006/relationships" xmlns:w14="http://schemas.microsoft.com/office/word/2010/wordml">
+              <w:rPr>
+                <w:rFonts w:ascii="Roboto" w:hAnsi="Roboto" w:eastAsia="Roboto" w:cs="Roboto"/>
+                <w:sz w:val="22"/>
+                <w:szCs w:val="22"/>
+                <w:color w:val="111111"/>
+              </w:rPr>
+              <w:t xml:space="preserve">658.6</w:t>
+            </w:r>
+          </w:p>
+        </w:tc>
+      </w:tr>
+      <w:tr>
+        <w:trPr>
+          <w:cantSplit/>
+          <w:trHeight w:val="360" w:hRule="auto"/>
+        </w:trPr>
+        <w:tc>
+          <w:tcPr>
+            <w:tcBorders/>
+            <w:shd w:val="clear" w:color="auto" w:fill="FFFFFF"/>
+            <w:tcMar>
+              <w:top w:w="0" w:type="dxa"/>
+              <w:bottom w:w="0" w:type="dxa"/>
+              <w:left w:w="0" w:type="dxa"/>
+              <w:right w:w="0" w:type="dxa"/>
+            </w:tcMar>
+            <w:vAlign w:val="center"/>
+          </w:tcPr>
+          <w:p>
+            <w:pPr>
+              <w:jc w:val="right"/>
+              <w:spacing w:after="40" w:before="40"/>
+              <w:ind w:firstLine="0" w:left="100" w:right="100"/>
+            </w:pPr>
+            <w:r xmlns:w="http://schemas.openxmlformats.org/wordprocessingml/2006/main" xmlns:wp="http://schemas.openxmlformats.org/drawingml/2006/wordprocessingDrawing" xmlns:r="http://schemas.openxmlformats.org/officeDocument/2006/relationships" xmlns:w14="http://schemas.microsoft.com/office/word/2010/wordml">
+              <w:rPr>
+                <w:rFonts w:ascii="Roboto" w:hAnsi="Roboto" w:eastAsia="Roboto" w:cs="Roboto"/>
+                <w:sz w:val="22"/>
+                <w:szCs w:val="22"/>
+                <w:color w:val="111111"/>
+              </w:rPr>
+              <w:t xml:space="preserve">BIC</w:t>
+            </w:r>
+          </w:p>
+        </w:tc>
+        <w:tc>
+          <w:tcPr>
+            <w:tcBorders/>
+            <w:shd w:val="clear" w:color="auto" w:fill="FFFFFF"/>
+            <w:tcMar>
+              <w:top w:w="0" w:type="dxa"/>
+              <w:bottom w:w="0" w:type="dxa"/>
+              <w:left w:w="0" w:type="dxa"/>
+              <w:right w:w="0" w:type="dxa"/>
+            </w:tcMar>
+            <w:vAlign w:val="center"/>
+          </w:tcPr>
+          <w:p>
+            <w:pPr>
+              <w:jc w:val="right"/>
+              <w:spacing w:after="40" w:before="40"/>
+              <w:ind w:firstLine="0" w:left="100" w:right="100"/>
+            </w:pPr>
+            <w:r xmlns:w="http://schemas.openxmlformats.org/wordprocessingml/2006/main" xmlns:wp="http://schemas.openxmlformats.org/drawingml/2006/wordprocessingDrawing" xmlns:r="http://schemas.openxmlformats.org/officeDocument/2006/relationships" xmlns:w14="http://schemas.microsoft.com/office/word/2010/wordml">
+              <w:rPr>
+                <w:rFonts w:ascii="Roboto" w:hAnsi="Roboto" w:eastAsia="Roboto" w:cs="Roboto"/>
+                <w:sz w:val="22"/>
+                <w:szCs w:val="22"/>
+                <w:color w:val="111111"/>
+              </w:rPr>
+              <w:t xml:space="preserve">668.9</w:t>
+            </w:r>
+          </w:p>
+        </w:tc>
+      </w:tr>
+      <w:tr>
+        <w:trPr>
+          <w:cantSplit/>
+          <w:trHeight w:val="360" w:hRule="auto"/>
+        </w:trPr>
+        <w:tc>
+          <w:tcPr>
+            <w:tcBorders/>
+            <w:shd w:val="clear" w:color="auto" w:fill="FFFFFF"/>
+            <w:tcMar>
+              <w:top w:w="0" w:type="dxa"/>
+              <w:bottom w:w="0" w:type="dxa"/>
+              <w:left w:w="0" w:type="dxa"/>
+              <w:right w:w="0" w:type="dxa"/>
+            </w:tcMar>
+            <w:vAlign w:val="center"/>
+          </w:tcPr>
+          <w:p>
+            <w:pPr>
+              <w:jc w:val="right"/>
+              <w:spacing w:after="40" w:before="40"/>
+              <w:ind w:firstLine="0" w:left="100" w:right="100"/>
+            </w:pPr>
+            <w:r xmlns:w="http://schemas.openxmlformats.org/wordprocessingml/2006/main" xmlns:wp="http://schemas.openxmlformats.org/drawingml/2006/wordprocessingDrawing" xmlns:r="http://schemas.openxmlformats.org/officeDocument/2006/relationships" xmlns:w14="http://schemas.microsoft.com/office/word/2010/wordml">
+              <w:rPr>
+                <w:rFonts w:ascii="Roboto" w:hAnsi="Roboto" w:eastAsia="Roboto" w:cs="Roboto"/>
+                <w:sz w:val="22"/>
+                <w:szCs w:val="22"/>
+                <w:color w:val="111111"/>
+              </w:rPr>
+              <w:t xml:space="preserve">Log.Lik.</w:t>
+            </w:r>
+          </w:p>
+        </w:tc>
+        <w:tc>
+          <w:tcPr>
+            <w:tcBorders/>
+            <w:shd w:val="clear" w:color="auto" w:fill="FFFFFF"/>
+            <w:tcMar>
+              <w:top w:w="0" w:type="dxa"/>
+              <w:bottom w:w="0" w:type="dxa"/>
+              <w:left w:w="0" w:type="dxa"/>
+              <w:right w:w="0" w:type="dxa"/>
+            </w:tcMar>
+            <w:vAlign w:val="center"/>
+          </w:tcPr>
+          <w:p>
+            <w:pPr>
+              <w:jc w:val="right"/>
+              <w:spacing w:after="40" w:before="40"/>
+              <w:ind w:firstLine="0" w:left="100" w:right="100"/>
+            </w:pPr>
+            <w:r xmlns:w="http://schemas.openxmlformats.org/wordprocessingml/2006/main" xmlns:wp="http://schemas.openxmlformats.org/drawingml/2006/wordprocessingDrawing" xmlns:r="http://schemas.openxmlformats.org/officeDocument/2006/relationships" xmlns:w14="http://schemas.microsoft.com/office/word/2010/wordml">
+              <w:rPr>
+                <w:rFonts w:ascii="Roboto" w:hAnsi="Roboto" w:eastAsia="Roboto" w:cs="Roboto"/>
+                <w:sz w:val="22"/>
+                <w:szCs w:val="22"/>
+                <w:color w:val="111111"/>
+              </w:rPr>
+              <w:t xml:space="preserve">-322.311</w:t>
+            </w:r>
+          </w:p>
+        </w:tc>
+      </w:tr>
+      <w:tr>
+        <w:trPr>
+          <w:cantSplit/>
+          <w:trHeight w:val="360" w:hRule="auto"/>
+        </w:trPr>
+        <w:tc>
+          <w:tcPr>
             <w:tcBorders>
               <w:bottom w:val="single" w:sz="16" w:space="0" w:color="000000"/>
             </w:tcBorders>
@@ -1054,7 +1310,7 @@
                 <w:szCs w:val="22"/>
                 <w:color w:val="111111"/>
               </w:rPr>
-              <w:t xml:space="preserve">46.504</w:t>
+              <w:t xml:space="preserve">27.308</w:t>
             </w:r>
           </w:p>
         </w:tc>

</xml_diff>